<commit_message>
added 2 qs from chap2
</commit_message>
<xml_diff>
--- a/assignment1/assignment1.docx
+++ b/assignment1/assignment1.docx
@@ -3448,8 +3448,17 @@
           <w:color w:val="FF0000"/>
           <w:lang w:val="en-CA"/>
         </w:rPr>
-        <w:t>Rule of thumb ans</w:t>
-      </w:r>
+        <w:t xml:space="preserve">Rule of thumb </w:t>
+      </w:r>
+      <w:proofErr w:type="spellStart"/>
+      <w:r>
+        <w:rPr>
+          <w:color w:val="FF0000"/>
+          <w:lang w:val="en-CA"/>
+        </w:rPr>
+        <w:t>ans</w:t>
+      </w:r>
+      <w:proofErr w:type="spellEnd"/>
     </w:p>
     <w:p>
       <w:pPr>
@@ -3554,7 +3563,19 @@
         <w:rPr>
           <w:lang w:val="en-CA"/>
         </w:rPr>
-        <w:t>The error plot obtained from finite-difference formula is shown below.</w:t>
+        <w:t xml:space="preserve">The error plot obtained from </w:t>
+      </w:r>
+      <w:r>
+        <w:rPr>
+          <w:lang w:val="en-CA"/>
+        </w:rPr>
+        <w:t>centered difference</w:t>
+      </w:r>
+      <w:r>
+        <w:rPr>
+          <w:lang w:val="en-CA"/>
+        </w:rPr>
+        <w:t xml:space="preserve"> formula is shown below.</w:t>
       </w:r>
     </w:p>
     <w:p>
@@ -3668,8 +3689,17 @@
           <w:color w:val="FF0000"/>
           <w:lang w:val="en-CA"/>
         </w:rPr>
-        <w:t>Rule of thumb ans</w:t>
-      </w:r>
+        <w:t xml:space="preserve">Rule of thumb </w:t>
+      </w:r>
+      <w:proofErr w:type="spellStart"/>
+      <w:r>
+        <w:rPr>
+          <w:color w:val="FF0000"/>
+          <w:lang w:val="en-CA"/>
+        </w:rPr>
+        <w:t>ans</w:t>
+      </w:r>
+      <w:proofErr w:type="spellEnd"/>
     </w:p>
     <w:p>
       <w:pPr>
@@ -3941,14 +3971,7 @@
                 <w:rFonts w:ascii="Cambria Math" w:hAnsi="Cambria Math"/>
                 <w:lang w:val="en-CA"/>
               </w:rPr>
-              <m:t>-</m:t>
-            </m:r>
-            <m:r>
-              <w:rPr>
-                <w:rFonts w:ascii="Cambria Math" w:hAnsi="Cambria Math"/>
-                <w:lang w:val="en-CA"/>
-              </w:rPr>
-              <m:t>6</m:t>
+              <m:t>-6</m:t>
             </m:r>
           </m:sup>
         </m:sSup>
@@ -4328,7 +4351,31 @@
         <w:rPr>
           <w:lang w:val="en-CA"/>
         </w:rPr>
-        <w:t>The following screenshots from MALTAB shows the output of the function with the values specified in question for testing. The function takes the input a,b,c in that order respectively.</w:t>
+        <w:t>The following screenshots from MALTAB shows the output of the function with the values specified in question for testing. The function takes the input a,</w:t>
+      </w:r>
+      <w:r>
+        <w:rPr>
+          <w:lang w:val="en-CA"/>
+        </w:rPr>
+        <w:t xml:space="preserve"> </w:t>
+      </w:r>
+      <w:r>
+        <w:rPr>
+          <w:lang w:val="en-CA"/>
+        </w:rPr>
+        <w:t>b,</w:t>
+      </w:r>
+      <w:r>
+        <w:rPr>
+          <w:lang w:val="en-CA"/>
+        </w:rPr>
+        <w:t xml:space="preserve"> </w:t>
+      </w:r>
+      <w:r>
+        <w:rPr>
+          <w:lang w:val="en-CA"/>
+        </w:rPr>
+        <w:t>c in that order respectively.</w:t>
       </w:r>
     </w:p>
     <w:p>
@@ -4606,8 +4653,6 @@
           <w:lang w:val="en-CA"/>
         </w:rPr>
       </w:pPr>
-      <w:bookmarkStart w:id="0" w:name="_GoBack"/>
-      <w:bookmarkEnd w:id="0"/>
     </w:p>
     <w:p>
       <w:pPr>
@@ -4672,11 +4717,19 @@
           <w:lang w:val="en-CA"/>
         </w:rPr>
       </w:pPr>
-      <w:r>
-        <w:rPr>
-          <w:lang w:val="en-CA"/>
-        </w:rPr>
-        <w:t xml:space="preserve">det(A) </w:t>
+      <w:proofErr w:type="spellStart"/>
+      <w:r>
+        <w:rPr>
+          <w:lang w:val="en-CA"/>
+        </w:rPr>
+        <w:t>det</w:t>
+      </w:r>
+      <w:proofErr w:type="spellEnd"/>
+      <w:r>
+        <w:rPr>
+          <w:lang w:val="en-CA"/>
+        </w:rPr>
+        <w:t xml:space="preserve">(A) </w:t>
       </w:r>
       <w:r>
         <w:rPr>
@@ -4794,7 +4847,35 @@
         <w:rPr>
           <w:lang w:val="en-CA"/>
         </w:rPr>
-        <w:t xml:space="preserve">The computed value of det(A) will be 0 when when </w:t>
+        <w:t xml:space="preserve">The computed value of </w:t>
+      </w:r>
+      <w:proofErr w:type="spellStart"/>
+      <w:r>
+        <w:rPr>
+          <w:lang w:val="en-CA"/>
+        </w:rPr>
+        <w:t>det</w:t>
+      </w:r>
+      <w:proofErr w:type="spellEnd"/>
+      <w:r>
+        <w:rPr>
+          <w:lang w:val="en-CA"/>
+        </w:rPr>
+        <w:t xml:space="preserve">(A) will be 0 when </w:t>
+      </w:r>
+      <w:proofErr w:type="spellStart"/>
+      <w:r>
+        <w:rPr>
+          <w:lang w:val="en-CA"/>
+        </w:rPr>
+        <w:t>when</w:t>
+      </w:r>
+      <w:proofErr w:type="spellEnd"/>
+      <w:r>
+        <w:rPr>
+          <w:lang w:val="en-CA"/>
+        </w:rPr>
+        <w:t xml:space="preserve"> </w:t>
       </w:r>
       <m:oMath>
         <m:r>
@@ -6452,6 +6533,14 @@
     </w:p>
     <w:p>
       <w:pPr>
+        <w:rPr>
+          <w:rFonts w:eastAsiaTheme="minorEastAsia"/>
+          <w:lang w:val="en-CA"/>
+        </w:rPr>
+      </w:pPr>
+    </w:p>
+    <w:p>
+      <w:pPr>
         <w:pStyle w:val="Heading3"/>
         <w:rPr>
           <w:rFonts w:eastAsiaTheme="minorEastAsia"/>
@@ -6463,6 +6552,7 @@
           <w:rFonts w:eastAsiaTheme="minorEastAsia"/>
           <w:lang w:val="en-CA"/>
         </w:rPr>
+        <w:lastRenderedPageBreak/>
         <w:t>2.22</w:t>
       </w:r>
     </w:p>
@@ -6484,7 +6574,6 @@
         <w:rPr>
           <w:lang w:val="en-CA"/>
         </w:rPr>
-        <w:lastRenderedPageBreak/>
         <w:t xml:space="preserve">Consider an arbitrary step during the process of LU factorization and let that step be step number m. The Gaussian elimination would require </w:t>
       </w:r>
       <m:oMath>
@@ -7981,7 +8070,23 @@
           <w:rFonts w:eastAsiaTheme="minorEastAsia"/>
           <w:lang w:val="en-CA"/>
         </w:rPr>
-        <w:t>, the Cholesky factorization is as follows</w:t>
+        <w:t xml:space="preserve">, the </w:t>
+      </w:r>
+      <w:proofErr w:type="spellStart"/>
+      <w:r>
+        <w:rPr>
+          <w:rFonts w:eastAsiaTheme="minorEastAsia"/>
+          <w:lang w:val="en-CA"/>
+        </w:rPr>
+        <w:t>Cholesky</w:t>
+      </w:r>
+      <w:proofErr w:type="spellEnd"/>
+      <w:r>
+        <w:rPr>
+          <w:rFonts w:eastAsiaTheme="minorEastAsia"/>
+          <w:lang w:val="en-CA"/>
+        </w:rPr>
+        <w:t xml:space="preserve"> factorization is as follows</w:t>
       </w:r>
       <w:r>
         <w:rPr>
@@ -8465,18 +8570,374 @@
     </w:p>
     <w:p>
       <w:pPr>
-        <w:rPr>
-          <w:lang w:val="en-CA"/>
-        </w:rPr>
-      </w:pPr>
-    </w:p>
-    <w:p>
-      <w:pPr>
-        <w:rPr>
-          <w:rFonts w:eastAsiaTheme="minorEastAsia"/>
-          <w:lang w:val="en-CA"/>
-        </w:rPr>
-      </w:pPr>
+        <w:pStyle w:val="Heading2"/>
+        <w:rPr>
+          <w:lang w:val="en-CA"/>
+        </w:rPr>
+      </w:pPr>
+      <w:r>
+        <w:rPr>
+          <w:lang w:val="en-CA"/>
+        </w:rPr>
+        <w:lastRenderedPageBreak/>
+        <w:t>Computer Problems</w:t>
+      </w:r>
+    </w:p>
+    <w:p>
+      <w:pPr>
+        <w:pStyle w:val="Heading3"/>
+        <w:rPr>
+          <w:lang w:val="en-CA"/>
+        </w:rPr>
+      </w:pPr>
+      <w:r>
+        <w:rPr>
+          <w:lang w:val="en-CA"/>
+        </w:rPr>
+        <w:t>2.5</w:t>
+      </w:r>
+    </w:p>
+    <w:p>
+      <w:pPr>
+        <w:rPr>
+          <w:lang w:val="en-CA"/>
+        </w:rPr>
+      </w:pPr>
+    </w:p>
+    <w:p>
+      <w:pPr>
+        <w:rPr>
+          <w:lang w:val="en-CA"/>
+        </w:rPr>
+      </w:pPr>
+      <w:r>
+        <w:rPr>
+          <w:lang w:val="en-CA"/>
+        </w:rPr>
+        <w:t>The following snapshots show the results obtained in MATLAB for each part of the question</w:t>
+      </w:r>
+    </w:p>
+    <w:p>
+      <w:pPr>
+        <w:rPr>
+          <w:noProof/>
+          <w:lang w:val="en-CA" w:eastAsia="en-CA"/>
+        </w:rPr>
+      </w:pPr>
+    </w:p>
+    <w:p>
+      <w:pPr>
+        <w:jc w:val="center"/>
+        <w:rPr>
+          <w:lang w:val="en-CA"/>
+        </w:rPr>
+      </w:pPr>
+      <w:r>
+        <w:rPr>
+          <w:noProof/>
+          <w:lang w:val="en-CA" w:eastAsia="en-CA"/>
+        </w:rPr>
+        <w:drawing>
+          <wp:inline distT="0" distB="0" distL="0" distR="0" wp14:anchorId="3A021271" wp14:editId="0A3A6A78">
+            <wp:extent cx="1348462" cy="3543300"/>
+            <wp:effectExtent l="0" t="0" r="4445" b="0"/>
+            <wp:docPr id="5" name="Picture 5"/>
+            <wp:cNvGraphicFramePr>
+              <a:graphicFrameLocks xmlns:a="http://schemas.openxmlformats.org/drawingml/2006/main" noChangeAspect="1"/>
+            </wp:cNvGraphicFramePr>
+            <a:graphic xmlns:a="http://schemas.openxmlformats.org/drawingml/2006/main">
+              <a:graphicData uri="http://schemas.openxmlformats.org/drawingml/2006/picture">
+                <pic:pic xmlns:pic="http://schemas.openxmlformats.org/drawingml/2006/picture">
+                  <pic:nvPicPr>
+                    <pic:cNvPr id="1" name=""/>
+                    <pic:cNvPicPr/>
+                  </pic:nvPicPr>
+                  <pic:blipFill rotWithShape="1">
+                    <a:blip r:embed="rId14"/>
+                    <a:srcRect r="51421"/>
+                    <a:stretch/>
+                  </pic:blipFill>
+                  <pic:spPr bwMode="auto">
+                    <a:xfrm>
+                      <a:off x="0" y="0"/>
+                      <a:ext cx="1352986" cy="3555188"/>
+                    </a:xfrm>
+                    <a:prstGeom prst="rect">
+                      <a:avLst/>
+                    </a:prstGeom>
+                    <a:ln>
+                      <a:noFill/>
+                    </a:ln>
+                    <a:extLst>
+                      <a:ext uri="{53640926-AAD7-44D8-BBD7-CCE9431645EC}">
+                        <a14:shadowObscured xmlns:a14="http://schemas.microsoft.com/office/drawing/2010/main"/>
+                      </a:ext>
+                    </a:extLst>
+                  </pic:spPr>
+                </pic:pic>
+              </a:graphicData>
+            </a:graphic>
+          </wp:inline>
+        </w:drawing>
+      </w:r>
+    </w:p>
+    <w:p>
+      <w:pPr>
+        <w:jc w:val="center"/>
+        <w:rPr>
+          <w:noProof/>
+          <w:lang w:val="en-CA" w:eastAsia="en-CA"/>
+        </w:rPr>
+      </w:pPr>
+    </w:p>
+    <w:p>
+      <w:pPr>
+        <w:jc w:val="center"/>
+        <w:rPr>
+          <w:lang w:val="en-CA"/>
+        </w:rPr>
+      </w:pPr>
+      <w:r>
+        <w:rPr>
+          <w:noProof/>
+          <w:lang w:val="en-CA" w:eastAsia="en-CA"/>
+        </w:rPr>
+        <w:drawing>
+          <wp:inline distT="0" distB="0" distL="0" distR="0" wp14:anchorId="1F59B2E5" wp14:editId="674B10B3">
+            <wp:extent cx="1733550" cy="2970510"/>
+            <wp:effectExtent l="0" t="0" r="0" b="1905"/>
+            <wp:docPr id="9" name="Picture 9"/>
+            <wp:cNvGraphicFramePr>
+              <a:graphicFrameLocks xmlns:a="http://schemas.openxmlformats.org/drawingml/2006/main" noChangeAspect="1"/>
+            </wp:cNvGraphicFramePr>
+            <a:graphic xmlns:a="http://schemas.openxmlformats.org/drawingml/2006/main">
+              <a:graphicData uri="http://schemas.openxmlformats.org/drawingml/2006/picture">
+                <pic:pic xmlns:pic="http://schemas.openxmlformats.org/drawingml/2006/picture">
+                  <pic:nvPicPr>
+                    <pic:cNvPr id="1" name=""/>
+                    <pic:cNvPicPr/>
+                  </pic:nvPicPr>
+                  <pic:blipFill rotWithShape="1">
+                    <a:blip r:embed="rId15"/>
+                    <a:srcRect r="30929"/>
+                    <a:stretch/>
+                  </pic:blipFill>
+                  <pic:spPr bwMode="auto">
+                    <a:xfrm>
+                      <a:off x="0" y="0"/>
+                      <a:ext cx="1738823" cy="2979546"/>
+                    </a:xfrm>
+                    <a:prstGeom prst="rect">
+                      <a:avLst/>
+                    </a:prstGeom>
+                    <a:ln>
+                      <a:noFill/>
+                    </a:ln>
+                    <a:extLst>
+                      <a:ext uri="{53640926-AAD7-44D8-BBD7-CCE9431645EC}">
+                        <a14:shadowObscured xmlns:a14="http://schemas.microsoft.com/office/drawing/2010/main"/>
+                      </a:ext>
+                    </a:extLst>
+                  </pic:spPr>
+                </pic:pic>
+              </a:graphicData>
+            </a:graphic>
+          </wp:inline>
+        </w:drawing>
+      </w:r>
+    </w:p>
+    <w:p>
+      <w:pPr>
+        <w:pStyle w:val="Heading3"/>
+        <w:rPr>
+          <w:rFonts w:eastAsiaTheme="minorEastAsia"/>
+          <w:lang w:val="en-CA"/>
+        </w:rPr>
+      </w:pPr>
+      <w:r>
+        <w:rPr>
+          <w:rFonts w:eastAsiaTheme="minorEastAsia"/>
+          <w:lang w:val="en-CA"/>
+        </w:rPr>
+        <w:lastRenderedPageBreak/>
+        <w:t>2.6</w:t>
+      </w:r>
+      <w:bookmarkStart w:id="0" w:name="_GoBack"/>
+      <w:bookmarkEnd w:id="0"/>
+    </w:p>
+    <w:p>
+      <w:pPr>
+        <w:rPr>
+          <w:lang w:val="en-CA"/>
+        </w:rPr>
+      </w:pPr>
+      <w:r>
+        <w:rPr>
+          <w:lang w:val="en-CA"/>
+        </w:rPr>
+        <w:t xml:space="preserve">At n = 4, the error exceeds 100%, as shown in the snapshot below, where r is the residual-norm, x is the error-norm and </w:t>
+      </w:r>
+      <w:proofErr w:type="spellStart"/>
+      <w:r>
+        <w:rPr>
+          <w:lang w:val="en-CA"/>
+        </w:rPr>
+        <w:t>condH</w:t>
+      </w:r>
+      <w:proofErr w:type="spellEnd"/>
+      <w:r>
+        <w:rPr>
+          <w:lang w:val="en-CA"/>
+        </w:rPr>
+        <w:t xml:space="preserve"> is </w:t>
+      </w:r>
+      <w:proofErr w:type="spellStart"/>
+      <w:r>
+        <w:rPr>
+          <w:lang w:val="en-CA"/>
+        </w:rPr>
+        <w:t>cond</w:t>
+      </w:r>
+      <w:proofErr w:type="spellEnd"/>
+      <w:r>
+        <w:rPr>
+          <w:lang w:val="en-CA"/>
+        </w:rPr>
+        <w:t>(H).</w:t>
+      </w:r>
+    </w:p>
+    <w:p>
+      <w:pPr>
+        <w:rPr>
+          <w:lang w:val="en-CA"/>
+        </w:rPr>
+      </w:pPr>
+      <w:r>
+        <w:rPr>
+          <w:noProof/>
+          <w:lang w:val="en-CA" w:eastAsia="en-CA"/>
+        </w:rPr>
+        <w:drawing>
+          <wp:inline distT="0" distB="0" distL="0" distR="0" wp14:anchorId="08FBE107" wp14:editId="5DF97D21">
+            <wp:extent cx="3924300" cy="2667000"/>
+            <wp:effectExtent l="0" t="0" r="0" b="0"/>
+            <wp:docPr id="11" name="Picture 11"/>
+            <wp:cNvGraphicFramePr>
+              <a:graphicFrameLocks xmlns:a="http://schemas.openxmlformats.org/drawingml/2006/main" noChangeAspect="1"/>
+            </wp:cNvGraphicFramePr>
+            <a:graphic xmlns:a="http://schemas.openxmlformats.org/drawingml/2006/main">
+              <a:graphicData uri="http://schemas.openxmlformats.org/drawingml/2006/picture">
+                <pic:pic xmlns:pic="http://schemas.openxmlformats.org/drawingml/2006/picture">
+                  <pic:nvPicPr>
+                    <pic:cNvPr id="1" name=""/>
+                    <pic:cNvPicPr/>
+                  </pic:nvPicPr>
+                  <pic:blipFill>
+                    <a:blip r:embed="rId16"/>
+                    <a:stretch>
+                      <a:fillRect/>
+                    </a:stretch>
+                  </pic:blipFill>
+                  <pic:spPr>
+                    <a:xfrm>
+                      <a:off x="0" y="0"/>
+                      <a:ext cx="3924300" cy="2667000"/>
+                    </a:xfrm>
+                    <a:prstGeom prst="rect">
+                      <a:avLst/>
+                    </a:prstGeom>
+                  </pic:spPr>
+                </pic:pic>
+              </a:graphicData>
+            </a:graphic>
+          </wp:inline>
+        </w:drawing>
+      </w:r>
+    </w:p>
+    <w:p>
+      <w:pPr>
+        <w:rPr>
+          <w:lang w:val="en-CA"/>
+        </w:rPr>
+      </w:pPr>
+      <w:r>
+        <w:rPr>
+          <w:lang w:val="en-CA"/>
+        </w:rPr>
+        <w:t xml:space="preserve">The number of correct digits in the solution can be approximated by: </w:t>
+      </w:r>
+      <m:oMath>
+        <m:r>
+          <w:rPr>
+            <w:rFonts w:ascii="Cambria Math" w:hAnsi="Cambria Math"/>
+            <w:lang w:val="en-CA"/>
+          </w:rPr>
+          <m:t>16-</m:t>
+        </m:r>
+        <m:sSub>
+          <m:sSubPr>
+            <m:ctrlPr>
+              <w:rPr>
+                <w:rFonts w:ascii="Cambria Math" w:hAnsi="Cambria Math"/>
+                <w:i/>
+                <w:lang w:val="en-CA"/>
+              </w:rPr>
+            </m:ctrlPr>
+          </m:sSubPr>
+          <m:e>
+            <m:r>
+              <w:rPr>
+                <w:rFonts w:ascii="Cambria Math" w:hAnsi="Cambria Math"/>
+                <w:lang w:val="en-CA"/>
+              </w:rPr>
+              <m:t>log</m:t>
+            </m:r>
+          </m:e>
+          <m:sub>
+            <m:r>
+              <w:rPr>
+                <w:rFonts w:ascii="Cambria Math" w:hAnsi="Cambria Math"/>
+                <w:lang w:val="en-CA"/>
+              </w:rPr>
+              <m:t>10</m:t>
+            </m:r>
+          </m:sub>
+        </m:sSub>
+        <m:r>
+          <w:rPr>
+            <w:rFonts w:ascii="Cambria Math" w:hAnsi="Cambria Math"/>
+            <w:lang w:val="en-CA"/>
+          </w:rPr>
+          <m:t>(cond</m:t>
+        </m:r>
+        <m:d>
+          <m:dPr>
+            <m:ctrlPr>
+              <w:rPr>
+                <w:rFonts w:ascii="Cambria Math" w:hAnsi="Cambria Math"/>
+                <w:i/>
+                <w:lang w:val="en-CA"/>
+              </w:rPr>
+            </m:ctrlPr>
+          </m:dPr>
+          <m:e>
+            <m:r>
+              <w:rPr>
+                <w:rFonts w:ascii="Cambria Math" w:hAnsi="Cambria Math"/>
+                <w:lang w:val="en-CA"/>
+              </w:rPr>
+              <m:t>H</m:t>
+            </m:r>
+          </m:e>
+        </m:d>
+        <m:r>
+          <w:rPr>
+            <w:rFonts w:ascii="Cambria Math" w:hAnsi="Cambria Math"/>
+            <w:lang w:val="en-CA"/>
+          </w:rPr>
+          <m:t>)</m:t>
+        </m:r>
+      </m:oMath>
     </w:p>
     <w:p>
       <w:pPr>
@@ -9659,6 +10120,7 @@
   <w:style w:type="character" w:default="1" w:styleId="DefaultParagraphFont">
     <w:name w:val="Default Paragraph Font"/>
     <w:uiPriority w:val="1"/>
+    <w:semiHidden/>
     <w:unhideWhenUsed/>
   </w:style>
   <w:style w:type="table" w:default="1" w:styleId="TableNormal">
@@ -10117,7 +10579,7 @@
 </file>
 
 <file path=customXml/itemProps1.xml><?xml version="1.0" encoding="utf-8"?>
-<ds:datastoreItem xmlns:ds="http://schemas.openxmlformats.org/officeDocument/2006/customXml" ds:itemID="{D6314471-C80D-48A4-B9D3-7554699777D5}">
+<ds:datastoreItem xmlns:ds="http://schemas.openxmlformats.org/officeDocument/2006/customXml" ds:itemID="{5048FD00-20E5-414F-8B3E-0D6D9E7A6C89}">
   <ds:schemaRefs>
     <ds:schemaRef ds:uri="http://schemas.openxmlformats.org/officeDocument/2006/bibliography"/>
   </ds:schemaRefs>

</xml_diff>

<commit_message>
more matlab qs for chap2
</commit_message>
<xml_diff>
--- a/assignment1/assignment1.docx
+++ b/assignment1/assignment1.docx
@@ -3448,17 +3448,8 @@
           <w:color w:val="FF0000"/>
           <w:lang w:val="en-CA"/>
         </w:rPr>
-        <w:t xml:space="preserve">Rule of thumb </w:t>
-      </w:r>
-      <w:proofErr w:type="spellStart"/>
-      <w:r>
-        <w:rPr>
-          <w:color w:val="FF0000"/>
-          <w:lang w:val="en-CA"/>
-        </w:rPr>
-        <w:t>ans</w:t>
-      </w:r>
-      <w:proofErr w:type="spellEnd"/>
+        <w:t>Rule of thumb ans</w:t>
+      </w:r>
     </w:p>
     <w:p>
       <w:pPr>
@@ -3689,17 +3680,8 @@
           <w:color w:val="FF0000"/>
           <w:lang w:val="en-CA"/>
         </w:rPr>
-        <w:t xml:space="preserve">Rule of thumb </w:t>
-      </w:r>
-      <w:proofErr w:type="spellStart"/>
-      <w:r>
-        <w:rPr>
-          <w:color w:val="FF0000"/>
-          <w:lang w:val="en-CA"/>
-        </w:rPr>
-        <w:t>ans</w:t>
-      </w:r>
-      <w:proofErr w:type="spellEnd"/>
+        <w:t>Rule of thumb ans</w:t>
+      </w:r>
     </w:p>
     <w:p>
       <w:pPr>
@@ -4717,19 +4699,11 @@
           <w:lang w:val="en-CA"/>
         </w:rPr>
       </w:pPr>
-      <w:proofErr w:type="spellStart"/>
-      <w:r>
-        <w:rPr>
-          <w:lang w:val="en-CA"/>
-        </w:rPr>
-        <w:t>det</w:t>
-      </w:r>
-      <w:proofErr w:type="spellEnd"/>
-      <w:r>
-        <w:rPr>
-          <w:lang w:val="en-CA"/>
-        </w:rPr>
-        <w:t xml:space="preserve">(A) </w:t>
+      <w:r>
+        <w:rPr>
+          <w:lang w:val="en-CA"/>
+        </w:rPr>
+        <w:t xml:space="preserve">det(A) </w:t>
       </w:r>
       <w:r>
         <w:rPr>
@@ -4847,35 +4821,7 @@
         <w:rPr>
           <w:lang w:val="en-CA"/>
         </w:rPr>
-        <w:t xml:space="preserve">The computed value of </w:t>
-      </w:r>
-      <w:proofErr w:type="spellStart"/>
-      <w:r>
-        <w:rPr>
-          <w:lang w:val="en-CA"/>
-        </w:rPr>
-        <w:t>det</w:t>
-      </w:r>
-      <w:proofErr w:type="spellEnd"/>
-      <w:r>
-        <w:rPr>
-          <w:lang w:val="en-CA"/>
-        </w:rPr>
-        <w:t xml:space="preserve">(A) will be 0 when </w:t>
-      </w:r>
-      <w:proofErr w:type="spellStart"/>
-      <w:r>
-        <w:rPr>
-          <w:lang w:val="en-CA"/>
-        </w:rPr>
-        <w:t>when</w:t>
-      </w:r>
-      <w:proofErr w:type="spellEnd"/>
-      <w:r>
-        <w:rPr>
-          <w:lang w:val="en-CA"/>
-        </w:rPr>
-        <w:t xml:space="preserve"> </w:t>
+        <w:t xml:space="preserve">The computed value of det(A) will be 0 when when </w:t>
       </w:r>
       <m:oMath>
         <m:r>
@@ -8070,23 +8016,7 @@
           <w:rFonts w:eastAsiaTheme="minorEastAsia"/>
           <w:lang w:val="en-CA"/>
         </w:rPr>
-        <w:t xml:space="preserve">, the </w:t>
-      </w:r>
-      <w:proofErr w:type="spellStart"/>
-      <w:r>
-        <w:rPr>
-          <w:rFonts w:eastAsiaTheme="minorEastAsia"/>
-          <w:lang w:val="en-CA"/>
-        </w:rPr>
-        <w:t>Cholesky</w:t>
-      </w:r>
-      <w:proofErr w:type="spellEnd"/>
-      <w:r>
-        <w:rPr>
-          <w:rFonts w:eastAsiaTheme="minorEastAsia"/>
-          <w:lang w:val="en-CA"/>
-        </w:rPr>
-        <w:t xml:space="preserve"> factorization is as follows</w:t>
+        <w:t>, the Cholesky factorization is as follows</w:t>
       </w:r>
       <w:r>
         <w:rPr>
@@ -8762,48 +8692,18 @@
         <w:lastRenderedPageBreak/>
         <w:t>2.6</w:t>
       </w:r>
-      <w:bookmarkStart w:id="0" w:name="_GoBack"/>
-      <w:bookmarkEnd w:id="0"/>
-    </w:p>
-    <w:p>
-      <w:pPr>
-        <w:rPr>
-          <w:lang w:val="en-CA"/>
-        </w:rPr>
-      </w:pPr>
-      <w:r>
-        <w:rPr>
-          <w:lang w:val="en-CA"/>
-        </w:rPr>
-        <w:t xml:space="preserve">At n = 4, the error exceeds 100%, as shown in the snapshot below, where r is the residual-norm, x is the error-norm and </w:t>
-      </w:r>
-      <w:proofErr w:type="spellStart"/>
-      <w:r>
-        <w:rPr>
-          <w:lang w:val="en-CA"/>
-        </w:rPr>
-        <w:t>condH</w:t>
-      </w:r>
-      <w:proofErr w:type="spellEnd"/>
-      <w:r>
-        <w:rPr>
-          <w:lang w:val="en-CA"/>
-        </w:rPr>
-        <w:t xml:space="preserve"> is </w:t>
-      </w:r>
-      <w:proofErr w:type="spellStart"/>
-      <w:r>
-        <w:rPr>
-          <w:lang w:val="en-CA"/>
-        </w:rPr>
-        <w:t>cond</w:t>
-      </w:r>
-      <w:proofErr w:type="spellEnd"/>
-      <w:r>
-        <w:rPr>
-          <w:lang w:val="en-CA"/>
-        </w:rPr>
-        <w:t>(H).</w:t>
+    </w:p>
+    <w:p>
+      <w:pPr>
+        <w:rPr>
+          <w:lang w:val="en-CA"/>
+        </w:rPr>
+      </w:pPr>
+      <w:r>
+        <w:rPr>
+          <w:lang w:val="en-CA"/>
+        </w:rPr>
+        <w:t>At n = 4, the error exceeds 100%, as shown in the snapshot below, where r is the residual-norm, x is the error-norm and condH is cond(H).</w:t>
       </w:r>
     </w:p>
     <w:p>
@@ -8857,6 +8757,7 @@
     <w:p>
       <w:pPr>
         <w:rPr>
+          <w:rFonts w:eastAsiaTheme="minorEastAsia"/>
           <w:lang w:val="en-CA"/>
         </w:rPr>
       </w:pPr>
@@ -8942,37 +8843,533 @@
     <w:p>
       <w:pPr>
         <w:rPr>
-          <w:lang w:val="en-CA"/>
-        </w:rPr>
-      </w:pPr>
-    </w:p>
-    <w:p>
-      <w:pPr>
-        <w:rPr>
-          <w:lang w:val="en-CA"/>
-        </w:rPr>
-      </w:pPr>
-    </w:p>
-    <w:p>
-      <w:pPr>
-        <w:rPr>
-          <w:lang w:val="en-CA"/>
-        </w:rPr>
-      </w:pPr>
-    </w:p>
-    <w:p>
-      <w:pPr>
-        <w:rPr>
-          <w:lang w:val="en-CA"/>
-        </w:rPr>
-      </w:pPr>
-    </w:p>
-    <w:p>
-      <w:pPr>
-        <w:rPr>
-          <w:lang w:val="en-CA"/>
-        </w:rPr>
-      </w:pPr>
+          <w:rFonts w:eastAsiaTheme="minorEastAsia"/>
+          <w:lang w:val="en-CA"/>
+        </w:rPr>
+      </w:pPr>
+    </w:p>
+    <w:p>
+      <w:pPr>
+        <w:rPr>
+          <w:rFonts w:eastAsiaTheme="minorEastAsia"/>
+          <w:lang w:val="en-CA"/>
+        </w:rPr>
+      </w:pPr>
+    </w:p>
+    <w:p>
+      <w:pPr>
+        <w:rPr>
+          <w:rFonts w:eastAsiaTheme="minorEastAsia"/>
+          <w:lang w:val="en-CA"/>
+        </w:rPr>
+      </w:pPr>
+    </w:p>
+    <w:p>
+      <w:pPr>
+        <w:rPr>
+          <w:rFonts w:eastAsiaTheme="minorEastAsia"/>
+          <w:lang w:val="en-CA"/>
+        </w:rPr>
+      </w:pPr>
+    </w:p>
+    <w:p>
+      <w:pPr>
+        <w:rPr>
+          <w:rFonts w:eastAsiaTheme="minorEastAsia"/>
+          <w:lang w:val="en-CA"/>
+        </w:rPr>
+      </w:pPr>
+    </w:p>
+    <w:p>
+      <w:pPr>
+        <w:rPr>
+          <w:rFonts w:eastAsiaTheme="minorEastAsia"/>
+          <w:lang w:val="en-CA"/>
+        </w:rPr>
+      </w:pPr>
+    </w:p>
+    <w:p>
+      <w:pPr>
+        <w:rPr>
+          <w:rFonts w:eastAsiaTheme="minorEastAsia"/>
+          <w:lang w:val="en-CA"/>
+        </w:rPr>
+      </w:pPr>
+    </w:p>
+    <w:p>
+      <w:pPr>
+        <w:rPr>
+          <w:rFonts w:eastAsiaTheme="minorEastAsia"/>
+          <w:lang w:val="en-CA"/>
+        </w:rPr>
+      </w:pPr>
+    </w:p>
+    <w:p>
+      <w:pPr>
+        <w:rPr>
+          <w:rFonts w:eastAsiaTheme="minorEastAsia"/>
+          <w:lang w:val="en-CA"/>
+        </w:rPr>
+      </w:pPr>
+    </w:p>
+    <w:p>
+      <w:pPr>
+        <w:rPr>
+          <w:rFonts w:eastAsiaTheme="minorEastAsia"/>
+          <w:lang w:val="en-CA"/>
+        </w:rPr>
+      </w:pPr>
+    </w:p>
+    <w:p>
+      <w:pPr>
+        <w:rPr>
+          <w:rFonts w:eastAsiaTheme="minorEastAsia"/>
+          <w:lang w:val="en-CA"/>
+        </w:rPr>
+      </w:pPr>
+    </w:p>
+    <w:p>
+      <w:pPr>
+        <w:rPr>
+          <w:rFonts w:eastAsiaTheme="minorEastAsia"/>
+          <w:lang w:val="en-CA"/>
+        </w:rPr>
+      </w:pPr>
+    </w:p>
+    <w:p>
+      <w:pPr>
+        <w:rPr>
+          <w:rFonts w:eastAsiaTheme="minorEastAsia"/>
+          <w:lang w:val="en-CA"/>
+        </w:rPr>
+      </w:pPr>
+    </w:p>
+    <w:p>
+      <w:pPr>
+        <w:rPr>
+          <w:rFonts w:eastAsiaTheme="minorEastAsia"/>
+          <w:lang w:val="en-CA"/>
+        </w:rPr>
+      </w:pPr>
+    </w:p>
+    <w:p>
+      <w:pPr>
+        <w:rPr>
+          <w:rFonts w:eastAsiaTheme="minorEastAsia"/>
+          <w:lang w:val="en-CA"/>
+        </w:rPr>
+      </w:pPr>
+    </w:p>
+    <w:p>
+      <w:pPr>
+        <w:pStyle w:val="Heading3"/>
+        <w:rPr>
+          <w:lang w:val="en-CA"/>
+        </w:rPr>
+      </w:pPr>
+      <w:r>
+        <w:rPr>
+          <w:lang w:val="en-CA"/>
+        </w:rPr>
+        <w:lastRenderedPageBreak/>
+        <w:t>2.9</w:t>
+      </w:r>
+    </w:p>
+    <w:p>
+      <w:pPr>
+        <w:pStyle w:val="ListParagraph"/>
+        <w:numPr>
+          <w:ilvl w:val="0"/>
+          <w:numId w:val="8"/>
+        </w:numPr>
+        <w:rPr>
+          <w:lang w:val="en-CA"/>
+        </w:rPr>
+      </w:pPr>
+      <w:r>
+        <w:rPr>
+          <w:lang w:val="en-CA"/>
+        </w:rPr>
+        <w:t xml:space="preserve">The accuracy of </w:t>
+      </w:r>
+      <w:r>
+        <w:rPr>
+          <w:lang w:val="en-CA"/>
+        </w:rPr>
+        <w:t xml:space="preserve">solution decreases with decreasing value of </w:t>
+      </w:r>
+      <m:oMath>
+        <m:r>
+          <w:rPr>
+            <w:rFonts w:ascii="Cambria Math" w:hAnsi="Cambria Math"/>
+            <w:lang w:val="en-CA"/>
+          </w:rPr>
+          <m:t>ϵ</m:t>
+        </m:r>
+      </m:oMath>
+      <w:r>
+        <w:rPr>
+          <w:rFonts w:eastAsiaTheme="minorEastAsia"/>
+          <w:lang w:val="en-CA"/>
+        </w:rPr>
+        <w:t>, as can be seen in the plot below.</w:t>
+      </w:r>
+    </w:p>
+    <w:p>
+      <w:pPr>
+        <w:jc w:val="center"/>
+        <w:rPr>
+          <w:lang w:val="en-CA"/>
+        </w:rPr>
+      </w:pPr>
+      <w:r>
+        <w:rPr>
+          <w:noProof/>
+          <w:lang w:val="en-CA" w:eastAsia="en-CA"/>
+        </w:rPr>
+        <w:drawing>
+          <wp:inline distT="0" distB="0" distL="0" distR="0">
+            <wp:extent cx="4028302" cy="3019425"/>
+            <wp:effectExtent l="0" t="0" r="0" b="0"/>
+            <wp:docPr id="12" name="Picture 12"/>
+            <wp:cNvGraphicFramePr>
+              <a:graphicFrameLocks xmlns:a="http://schemas.openxmlformats.org/drawingml/2006/main" noChangeAspect="1"/>
+            </wp:cNvGraphicFramePr>
+            <a:graphic xmlns:a="http://schemas.openxmlformats.org/drawingml/2006/main">
+              <a:graphicData uri="http://schemas.openxmlformats.org/drawingml/2006/picture">
+                <pic:pic xmlns:pic="http://schemas.openxmlformats.org/drawingml/2006/picture">
+                  <pic:nvPicPr>
+                    <pic:cNvPr id="0" name="Picture 1"/>
+                    <pic:cNvPicPr>
+                      <a:picLocks noChangeAspect="1" noChangeArrowheads="1"/>
+                    </pic:cNvPicPr>
+                  </pic:nvPicPr>
+                  <pic:blipFill>
+                    <a:blip r:embed="rId17">
+                      <a:extLst>
+                        <a:ext uri="{28A0092B-C50C-407E-A947-70E740481C1C}">
+                          <a14:useLocalDpi xmlns:a14="http://schemas.microsoft.com/office/drawing/2010/main" val="0"/>
+                        </a:ext>
+                      </a:extLst>
+                    </a:blip>
+                    <a:srcRect/>
+                    <a:stretch>
+                      <a:fillRect/>
+                    </a:stretch>
+                  </pic:blipFill>
+                  <pic:spPr bwMode="auto">
+                    <a:xfrm>
+                      <a:off x="0" y="0"/>
+                      <a:ext cx="4039162" cy="3027565"/>
+                    </a:xfrm>
+                    <a:prstGeom prst="rect">
+                      <a:avLst/>
+                    </a:prstGeom>
+                    <a:noFill/>
+                    <a:ln>
+                      <a:noFill/>
+                    </a:ln>
+                  </pic:spPr>
+                </pic:pic>
+              </a:graphicData>
+            </a:graphic>
+          </wp:inline>
+        </w:drawing>
+      </w:r>
+    </w:p>
+    <w:p>
+      <w:pPr>
+        <w:pStyle w:val="ListParagraph"/>
+        <w:numPr>
+          <w:ilvl w:val="0"/>
+          <w:numId w:val="8"/>
+        </w:numPr>
+        <w:rPr>
+          <w:lang w:val="en-CA"/>
+        </w:rPr>
+      </w:pPr>
+      <w:r>
+        <w:rPr>
+          <w:lang w:val="en-CA"/>
+        </w:rPr>
+        <w:t xml:space="preserve">The accuracy of solution decreases with decreasing value of </w:t>
+      </w:r>
+      <m:oMath>
+        <m:r>
+          <w:rPr>
+            <w:rFonts w:ascii="Cambria Math" w:hAnsi="Cambria Math"/>
+            <w:lang w:val="en-CA"/>
+          </w:rPr>
+          <m:t>ϵ</m:t>
+        </m:r>
+      </m:oMath>
+      <w:r>
+        <w:rPr>
+          <w:rFonts w:eastAsiaTheme="minorEastAsia"/>
+          <w:lang w:val="en-CA"/>
+        </w:rPr>
+        <w:t>, as can be seen in the plot below.</w:t>
+      </w:r>
+    </w:p>
+    <w:p>
+      <w:pPr>
+        <w:jc w:val="center"/>
+        <w:rPr>
+          <w:lang w:val="en-CA"/>
+        </w:rPr>
+      </w:pPr>
+      <w:r>
+        <w:rPr>
+          <w:noProof/>
+          <w:lang w:val="en-CA" w:eastAsia="en-CA"/>
+        </w:rPr>
+        <w:drawing>
+          <wp:inline distT="0" distB="0" distL="0" distR="0">
+            <wp:extent cx="4028302" cy="3019425"/>
+            <wp:effectExtent l="0" t="0" r="0" b="0"/>
+            <wp:docPr id="13" name="Picture 13"/>
+            <wp:cNvGraphicFramePr>
+              <a:graphicFrameLocks xmlns:a="http://schemas.openxmlformats.org/drawingml/2006/main" noChangeAspect="1"/>
+            </wp:cNvGraphicFramePr>
+            <a:graphic xmlns:a="http://schemas.openxmlformats.org/drawingml/2006/main">
+              <a:graphicData uri="http://schemas.openxmlformats.org/drawingml/2006/picture">
+                <pic:pic xmlns:pic="http://schemas.openxmlformats.org/drawingml/2006/picture">
+                  <pic:nvPicPr>
+                    <pic:cNvPr id="0" name="Picture 2"/>
+                    <pic:cNvPicPr>
+                      <a:picLocks noChangeAspect="1" noChangeArrowheads="1"/>
+                    </pic:cNvPicPr>
+                  </pic:nvPicPr>
+                  <pic:blipFill>
+                    <a:blip r:embed="rId18">
+                      <a:extLst>
+                        <a:ext uri="{28A0092B-C50C-407E-A947-70E740481C1C}">
+                          <a14:useLocalDpi xmlns:a14="http://schemas.microsoft.com/office/drawing/2010/main" val="0"/>
+                        </a:ext>
+                      </a:extLst>
+                    </a:blip>
+                    <a:srcRect/>
+                    <a:stretch>
+                      <a:fillRect/>
+                    </a:stretch>
+                  </pic:blipFill>
+                  <pic:spPr bwMode="auto">
+                    <a:xfrm>
+                      <a:off x="0" y="0"/>
+                      <a:ext cx="4029304" cy="3020176"/>
+                    </a:xfrm>
+                    <a:prstGeom prst="rect">
+                      <a:avLst/>
+                    </a:prstGeom>
+                    <a:noFill/>
+                    <a:ln>
+                      <a:noFill/>
+                    </a:ln>
+                  </pic:spPr>
+                </pic:pic>
+              </a:graphicData>
+            </a:graphic>
+          </wp:inline>
+        </w:drawing>
+      </w:r>
+    </w:p>
+    <w:p>
+      <w:pPr>
+        <w:rPr>
+          <w:lang w:val="en-CA"/>
+        </w:rPr>
+      </w:pPr>
+    </w:p>
+    <w:p>
+      <w:pPr>
+        <w:rPr>
+          <w:lang w:val="en-CA"/>
+        </w:rPr>
+      </w:pPr>
+    </w:p>
+    <w:p>
+      <w:pPr>
+        <w:rPr>
+          <w:lang w:val="en-CA"/>
+        </w:rPr>
+      </w:pPr>
+    </w:p>
+    <w:p>
+      <w:pPr>
+        <w:rPr>
+          <w:lang w:val="en-CA"/>
+        </w:rPr>
+      </w:pPr>
+    </w:p>
+    <w:p>
+      <w:pPr>
+        <w:pStyle w:val="Heading3"/>
+        <w:rPr>
+          <w:lang w:val="en-CA"/>
+        </w:rPr>
+      </w:pPr>
+      <w:r>
+        <w:rPr>
+          <w:lang w:val="en-CA"/>
+        </w:rPr>
+        <w:lastRenderedPageBreak/>
+        <w:t xml:space="preserve">2.11 </w:t>
+      </w:r>
+    </w:p>
+    <w:p>
+      <w:pPr>
+        <w:rPr>
+          <w:lang w:val="en-CA"/>
+        </w:rPr>
+      </w:pPr>
+    </w:p>
+    <w:p>
+      <w:pPr>
+        <w:rPr>
+          <w:color w:val="FF0000"/>
+          <w:lang w:val="en-CA"/>
+        </w:rPr>
+      </w:pPr>
+      <w:r>
+        <w:rPr>
+          <w:lang w:val="en-CA"/>
+        </w:rPr>
+        <w:t xml:space="preserve">b) </w:t>
+      </w:r>
+      <w:r>
+        <w:rPr>
+          <w:color w:val="FF0000"/>
+          <w:lang w:val="en-CA"/>
+        </w:rPr>
+        <w:t>to write</w:t>
+      </w:r>
+    </w:p>
+    <w:p>
+      <w:pPr>
+        <w:rPr>
+          <w:color w:val="FF0000"/>
+          <w:lang w:val="en-CA"/>
+        </w:rPr>
+      </w:pPr>
+      <w:r>
+        <w:rPr>
+          <w:lang w:val="en-CA"/>
+        </w:rPr>
+        <w:t xml:space="preserve">c) </w:t>
+      </w:r>
+      <w:r>
+        <w:rPr>
+          <w:color w:val="FF0000"/>
+          <w:lang w:val="en-CA"/>
+        </w:rPr>
+        <w:t>TODO</w:t>
+      </w:r>
+    </w:p>
+    <w:p>
+      <w:pPr>
+        <w:rPr>
+          <w:color w:val="FF0000"/>
+          <w:lang w:val="en-CA"/>
+        </w:rPr>
+      </w:pPr>
+    </w:p>
+    <w:p>
+      <w:pPr>
+        <w:pStyle w:val="Heading3"/>
+        <w:rPr>
+          <w:lang w:val="en-CA"/>
+        </w:rPr>
+      </w:pPr>
+      <w:r>
+        <w:rPr>
+          <w:lang w:val="en-CA"/>
+        </w:rPr>
+        <w:t>2.17</w:t>
+      </w:r>
+    </w:p>
+    <w:p>
+      <w:pPr>
+        <w:rPr>
+          <w:lang w:val="en-CA"/>
+        </w:rPr>
+      </w:pPr>
+    </w:p>
+    <w:p>
+      <w:pPr>
+        <w:rPr>
+          <w:lang w:val="en-CA"/>
+        </w:rPr>
+      </w:pPr>
+      <w:r>
+        <w:rPr>
+          <w:lang w:val="en-CA"/>
+        </w:rPr>
+        <w:t>a) Figure below shows the results obtained in terms of difference of solution obtained, along with the time requirement for each method.</w:t>
+      </w:r>
+    </w:p>
+    <w:p>
+      <w:pPr>
+        <w:jc w:val="center"/>
+        <w:rPr>
+          <w:lang w:val="en-CA"/>
+        </w:rPr>
+      </w:pPr>
+      <w:r>
+        <w:rPr>
+          <w:noProof/>
+          <w:lang w:val="en-CA" w:eastAsia="en-CA"/>
+        </w:rPr>
+        <w:drawing>
+          <wp:inline distT="0" distB="0" distL="0" distR="0" wp14:anchorId="1D83B541" wp14:editId="6566BB42">
+            <wp:extent cx="2571750" cy="2562225"/>
+            <wp:effectExtent l="0" t="0" r="0" b="9525"/>
+            <wp:docPr id="14" name="Picture 14"/>
+            <wp:cNvGraphicFramePr>
+              <a:graphicFrameLocks xmlns:a="http://schemas.openxmlformats.org/drawingml/2006/main" noChangeAspect="1"/>
+            </wp:cNvGraphicFramePr>
+            <a:graphic xmlns:a="http://schemas.openxmlformats.org/drawingml/2006/main">
+              <a:graphicData uri="http://schemas.openxmlformats.org/drawingml/2006/picture">
+                <pic:pic xmlns:pic="http://schemas.openxmlformats.org/drawingml/2006/picture">
+                  <pic:nvPicPr>
+                    <pic:cNvPr id="1" name=""/>
+                    <pic:cNvPicPr/>
+                  </pic:nvPicPr>
+                  <pic:blipFill>
+                    <a:blip r:embed="rId19"/>
+                    <a:stretch>
+                      <a:fillRect/>
+                    </a:stretch>
+                  </pic:blipFill>
+                  <pic:spPr>
+                    <a:xfrm>
+                      <a:off x="0" y="0"/>
+                      <a:ext cx="2571750" cy="2562225"/>
+                    </a:xfrm>
+                    <a:prstGeom prst="rect">
+                      <a:avLst/>
+                    </a:prstGeom>
+                  </pic:spPr>
+                </pic:pic>
+              </a:graphicData>
+            </a:graphic>
+          </wp:inline>
+        </w:drawing>
+      </w:r>
+    </w:p>
+    <w:p>
+      <w:pPr>
+        <w:rPr>
+          <w:lang w:val="en-CA"/>
+        </w:rPr>
+      </w:pPr>
+      <w:r>
+        <w:rPr>
+          <w:lang w:val="en-CA"/>
+        </w:rPr>
+        <w:t xml:space="preserve">b) </w:t>
+      </w:r>
+      <w:bookmarkStart w:id="0" w:name="_GoBack"/>
+      <w:bookmarkEnd w:id="0"/>
     </w:p>
     <w:sectPr>
       <w:pgSz w:w="12240" w:h="15840"/>
@@ -8989,7 +9386,7 @@
   <w:abstractNum w:abstractNumId="0" w15:restartNumberingAfterBreak="0">
     <w:nsid w:val="2D107A01"/>
     <w:multiLevelType w:val="hybridMultilevel"/>
-    <w:tmpl w:val="E4BED434"/>
+    <w:tmpl w:val="87207F06"/>
     <w:lvl w:ilvl="0" w:tplc="10090017">
       <w:start w:val="1"/>
       <w:numFmt w:val="lowerLetter"/>
@@ -9076,6 +9473,95 @@
     </w:lvl>
   </w:abstractNum>
   <w:abstractNum w:abstractNumId="1" w15:restartNumberingAfterBreak="0">
+    <w:nsid w:val="34A1502E"/>
+    <w:multiLevelType w:val="hybridMultilevel"/>
+    <w:tmpl w:val="C622AE80"/>
+    <w:lvl w:ilvl="0" w:tplc="10090017">
+      <w:start w:val="1"/>
+      <w:numFmt w:val="lowerLetter"/>
+      <w:lvlText w:val="%1)"/>
+      <w:lvlJc w:val="left"/>
+      <w:pPr>
+        <w:ind w:left="720" w:hanging="360"/>
+      </w:pPr>
+      <w:rPr>
+        <w:rFonts w:hint="default"/>
+      </w:rPr>
+    </w:lvl>
+    <w:lvl w:ilvl="1" w:tplc="10090019" w:tentative="1">
+      <w:start w:val="1"/>
+      <w:numFmt w:val="lowerLetter"/>
+      <w:lvlText w:val="%2."/>
+      <w:lvlJc w:val="left"/>
+      <w:pPr>
+        <w:ind w:left="1440" w:hanging="360"/>
+      </w:pPr>
+    </w:lvl>
+    <w:lvl w:ilvl="2" w:tplc="1009001B" w:tentative="1">
+      <w:start w:val="1"/>
+      <w:numFmt w:val="lowerRoman"/>
+      <w:lvlText w:val="%3."/>
+      <w:lvlJc w:val="right"/>
+      <w:pPr>
+        <w:ind w:left="2160" w:hanging="180"/>
+      </w:pPr>
+    </w:lvl>
+    <w:lvl w:ilvl="3" w:tplc="1009000F" w:tentative="1">
+      <w:start w:val="1"/>
+      <w:numFmt w:val="decimal"/>
+      <w:lvlText w:val="%4."/>
+      <w:lvlJc w:val="left"/>
+      <w:pPr>
+        <w:ind w:left="2880" w:hanging="360"/>
+      </w:pPr>
+    </w:lvl>
+    <w:lvl w:ilvl="4" w:tplc="10090019" w:tentative="1">
+      <w:start w:val="1"/>
+      <w:numFmt w:val="lowerLetter"/>
+      <w:lvlText w:val="%5."/>
+      <w:lvlJc w:val="left"/>
+      <w:pPr>
+        <w:ind w:left="3600" w:hanging="360"/>
+      </w:pPr>
+    </w:lvl>
+    <w:lvl w:ilvl="5" w:tplc="1009001B" w:tentative="1">
+      <w:start w:val="1"/>
+      <w:numFmt w:val="lowerRoman"/>
+      <w:lvlText w:val="%6."/>
+      <w:lvlJc w:val="right"/>
+      <w:pPr>
+        <w:ind w:left="4320" w:hanging="180"/>
+      </w:pPr>
+    </w:lvl>
+    <w:lvl w:ilvl="6" w:tplc="1009000F" w:tentative="1">
+      <w:start w:val="1"/>
+      <w:numFmt w:val="decimal"/>
+      <w:lvlText w:val="%7."/>
+      <w:lvlJc w:val="left"/>
+      <w:pPr>
+        <w:ind w:left="5040" w:hanging="360"/>
+      </w:pPr>
+    </w:lvl>
+    <w:lvl w:ilvl="7" w:tplc="10090019" w:tentative="1">
+      <w:start w:val="1"/>
+      <w:numFmt w:val="lowerLetter"/>
+      <w:lvlText w:val="%8."/>
+      <w:lvlJc w:val="left"/>
+      <w:pPr>
+        <w:ind w:left="5760" w:hanging="360"/>
+      </w:pPr>
+    </w:lvl>
+    <w:lvl w:ilvl="8" w:tplc="1009001B" w:tentative="1">
+      <w:start w:val="1"/>
+      <w:numFmt w:val="lowerRoman"/>
+      <w:lvlText w:val="%9."/>
+      <w:lvlJc w:val="right"/>
+      <w:pPr>
+        <w:ind w:left="6480" w:hanging="180"/>
+      </w:pPr>
+    </w:lvl>
+  </w:abstractNum>
+  <w:abstractNum w:abstractNumId="2" w15:restartNumberingAfterBreak="0">
     <w:nsid w:val="595F50C6"/>
     <w:multiLevelType w:val="hybridMultilevel"/>
     <w:tmpl w:val="8592D946"/>
@@ -9164,7 +9650,7 @@
       </w:pPr>
     </w:lvl>
   </w:abstractNum>
-  <w:abstractNum w:abstractNumId="2" w15:restartNumberingAfterBreak="0">
+  <w:abstractNum w:abstractNumId="3" w15:restartNumberingAfterBreak="0">
     <w:nsid w:val="5FE10D8D"/>
     <w:multiLevelType w:val="hybridMultilevel"/>
     <w:tmpl w:val="280A69D8"/>
@@ -9253,7 +9739,7 @@
       </w:pPr>
     </w:lvl>
   </w:abstractNum>
-  <w:abstractNum w:abstractNumId="3" w15:restartNumberingAfterBreak="0">
+  <w:abstractNum w:abstractNumId="4" w15:restartNumberingAfterBreak="0">
     <w:nsid w:val="61C34B8F"/>
     <w:multiLevelType w:val="hybridMultilevel"/>
     <w:tmpl w:val="97DAF432"/>
@@ -9342,7 +9828,7 @@
       </w:pPr>
     </w:lvl>
   </w:abstractNum>
-  <w:abstractNum w:abstractNumId="4" w15:restartNumberingAfterBreak="0">
+  <w:abstractNum w:abstractNumId="5" w15:restartNumberingAfterBreak="0">
     <w:nsid w:val="623A1EA2"/>
     <w:multiLevelType w:val="hybridMultilevel"/>
     <w:tmpl w:val="47A4E1B6"/>
@@ -9431,7 +9917,7 @@
       </w:pPr>
     </w:lvl>
   </w:abstractNum>
-  <w:abstractNum w:abstractNumId="5" w15:restartNumberingAfterBreak="0">
+  <w:abstractNum w:abstractNumId="6" w15:restartNumberingAfterBreak="0">
     <w:nsid w:val="7B2C2993"/>
     <w:multiLevelType w:val="hybridMultilevel"/>
     <w:tmpl w:val="7BACDB72"/>
@@ -9520,7 +10006,7 @@
       </w:pPr>
     </w:lvl>
   </w:abstractNum>
-  <w:abstractNum w:abstractNumId="6" w15:restartNumberingAfterBreak="0">
+  <w:abstractNum w:abstractNumId="7" w15:restartNumberingAfterBreak="0">
     <w:nsid w:val="7D904815"/>
     <w:multiLevelType w:val="hybridMultilevel"/>
     <w:tmpl w:val="D45209C2"/>
@@ -9610,25 +10096,28 @@
     </w:lvl>
   </w:abstractNum>
   <w:num w:numId="1">
-    <w:abstractNumId w:val="6"/>
+    <w:abstractNumId w:val="7"/>
   </w:num>
   <w:num w:numId="2">
-    <w:abstractNumId w:val="3"/>
+    <w:abstractNumId w:val="4"/>
   </w:num>
   <w:num w:numId="3">
-    <w:abstractNumId w:val="4"/>
+    <w:abstractNumId w:val="5"/>
   </w:num>
   <w:num w:numId="4">
-    <w:abstractNumId w:val="1"/>
+    <w:abstractNumId w:val="2"/>
   </w:num>
   <w:num w:numId="5">
-    <w:abstractNumId w:val="2"/>
+    <w:abstractNumId w:val="3"/>
   </w:num>
   <w:num w:numId="6">
     <w:abstractNumId w:val="0"/>
   </w:num>
   <w:num w:numId="7">
-    <w:abstractNumId w:val="5"/>
+    <w:abstractNumId w:val="6"/>
+  </w:num>
+  <w:num w:numId="8">
+    <w:abstractNumId w:val="1"/>
   </w:num>
 </w:numbering>
 </file>
@@ -10579,7 +11068,7 @@
 </file>
 
 <file path=customXml/itemProps1.xml><?xml version="1.0" encoding="utf-8"?>
-<ds:datastoreItem xmlns:ds="http://schemas.openxmlformats.org/officeDocument/2006/customXml" ds:itemID="{5048FD00-20E5-414F-8B3E-0D6D9E7A6C89}">
+<ds:datastoreItem xmlns:ds="http://schemas.openxmlformats.org/officeDocument/2006/customXml" ds:itemID="{32C83697-7AB3-4BF2-A689-132C7FEF2D19}">
   <ds:schemaRefs>
     <ds:schemaRef ds:uri="http://schemas.openxmlformats.org/officeDocument/2006/bibliography"/>
   </ds:schemaRefs>

</xml_diff>